<commit_message>
Added github link to the report
</commit_message>
<xml_diff>
--- a/HW1.docx
+++ b/HW1.docx
@@ -270,14 +270,7 @@
                   <w:rFonts w:ascii="Cambria Math" w:eastAsiaTheme="minorEastAsia" w:hAnsi="Cambria Math" w:cs="Times New Roman"/>
                   <w:sz w:val="22"/>
                 </w:rPr>
-                <m:t>0.0</m:t>
-              </m:r>
-              <m:r>
-                <w:rPr>
-                  <w:rFonts w:ascii="Cambria Math" w:eastAsiaTheme="minorEastAsia" w:hAnsi="Cambria Math" w:cs="Times New Roman"/>
-                  <w:sz w:val="22"/>
-                </w:rPr>
-                <m:t>9</m:t>
+                <m:t>0.09</m:t>
               </m:r>
             </m:num>
             <m:den>
@@ -1810,14 +1803,27 @@
       <w:r>
         <w:t xml:space="preserve">Figure </w:t>
       </w:r>
-      <w:fldSimple w:instr=" SEQ Figure \* ARABIC ">
-        <w:r>
-          <w:rPr>
-            <w:noProof/>
-          </w:rPr>
-          <w:t>1</w:t>
-        </w:r>
-      </w:fldSimple>
+      <w:r>
+        <w:fldChar w:fldCharType="begin"/>
+      </w:r>
+      <w:r>
+        <w:instrText xml:space="preserve"> SEQ Figure \* ARABIC </w:instrText>
+      </w:r>
+      <w:r>
+        <w:fldChar w:fldCharType="separate"/>
+      </w:r>
+      <w:r>
+        <w:rPr>
+          <w:noProof/>
+        </w:rPr>
+        <w:t>1</w:t>
+      </w:r>
+      <w:r>
+        <w:rPr>
+          <w:noProof/>
+        </w:rPr>
+        <w:fldChar w:fldCharType="end"/>
+      </w:r>
       <w:r>
         <w:t xml:space="preserve">: </w:t>
       </w:r>
@@ -2060,14 +2066,27 @@
       <w:r>
         <w:t xml:space="preserve">Figure </w:t>
       </w:r>
-      <w:fldSimple w:instr=" SEQ Figure \* ARABIC ">
-        <w:r>
-          <w:rPr>
-            <w:noProof/>
-          </w:rPr>
-          <w:t>2</w:t>
-        </w:r>
-      </w:fldSimple>
+      <w:r>
+        <w:fldChar w:fldCharType="begin"/>
+      </w:r>
+      <w:r>
+        <w:instrText xml:space="preserve"> SEQ Figure \* ARABIC </w:instrText>
+      </w:r>
+      <w:r>
+        <w:fldChar w:fldCharType="separate"/>
+      </w:r>
+      <w:r>
+        <w:rPr>
+          <w:noProof/>
+        </w:rPr>
+        <w:t>2</w:t>
+      </w:r>
+      <w:r>
+        <w:rPr>
+          <w:noProof/>
+        </w:rPr>
+        <w:fldChar w:fldCharType="end"/>
+      </w:r>
       <w:r>
         <w:t xml:space="preserve">: </w:t>
       </w:r>
@@ -2259,14 +2278,27 @@
       <w:r>
         <w:t xml:space="preserve">Figure </w:t>
       </w:r>
-      <w:fldSimple w:instr=" SEQ Figure \* ARABIC ">
-        <w:r>
-          <w:rPr>
-            <w:noProof/>
-          </w:rPr>
-          <w:t>3</w:t>
-        </w:r>
-      </w:fldSimple>
+      <w:r>
+        <w:fldChar w:fldCharType="begin"/>
+      </w:r>
+      <w:r>
+        <w:instrText xml:space="preserve"> SEQ Figure \* ARABIC </w:instrText>
+      </w:r>
+      <w:r>
+        <w:fldChar w:fldCharType="separate"/>
+      </w:r>
+      <w:r>
+        <w:rPr>
+          <w:noProof/>
+        </w:rPr>
+        <w:t>3</w:t>
+      </w:r>
+      <w:r>
+        <w:rPr>
+          <w:noProof/>
+        </w:rPr>
+        <w:fldChar w:fldCharType="end"/>
+      </w:r>
       <w:r>
         <w:t xml:space="preserve">: </w:t>
       </w:r>
@@ -2345,14 +2377,27 @@
       <w:r>
         <w:t xml:space="preserve">Figure </w:t>
       </w:r>
-      <w:fldSimple w:instr=" SEQ Figure \* ARABIC ">
-        <w:r>
-          <w:rPr>
-            <w:noProof/>
-          </w:rPr>
-          <w:t>4</w:t>
-        </w:r>
-      </w:fldSimple>
+      <w:r>
+        <w:fldChar w:fldCharType="begin"/>
+      </w:r>
+      <w:r>
+        <w:instrText xml:space="preserve"> SEQ Figure \* ARABIC </w:instrText>
+      </w:r>
+      <w:r>
+        <w:fldChar w:fldCharType="separate"/>
+      </w:r>
+      <w:r>
+        <w:rPr>
+          <w:noProof/>
+        </w:rPr>
+        <w:t>4</w:t>
+      </w:r>
+      <w:r>
+        <w:rPr>
+          <w:noProof/>
+        </w:rPr>
+        <w:fldChar w:fldCharType="end"/>
+      </w:r>
       <w:r>
         <w:t xml:space="preserve">: </w:t>
       </w:r>
@@ -5743,14 +5788,27 @@
       <w:r>
         <w:t xml:space="preserve">Figure </w:t>
       </w:r>
-      <w:fldSimple w:instr=" SEQ Figure \* ARABIC ">
-        <w:r>
-          <w:rPr>
-            <w:noProof/>
-          </w:rPr>
-          <w:t>5</w:t>
-        </w:r>
-      </w:fldSimple>
+      <w:r>
+        <w:fldChar w:fldCharType="begin"/>
+      </w:r>
+      <w:r>
+        <w:instrText xml:space="preserve"> SEQ Figure \* ARABIC </w:instrText>
+      </w:r>
+      <w:r>
+        <w:fldChar w:fldCharType="separate"/>
+      </w:r>
+      <w:r>
+        <w:rPr>
+          <w:noProof/>
+        </w:rPr>
+        <w:t>5</w:t>
+      </w:r>
+      <w:r>
+        <w:rPr>
+          <w:noProof/>
+        </w:rPr>
+        <w:fldChar w:fldCharType="end"/>
+      </w:r>
       <w:bookmarkEnd w:id="0"/>
       <w:r>
         <w:t>: Laplace distribution</w:t>
@@ -9026,6 +9084,16 @@
           <w:iCs/>
         </w:rPr>
       </w:pPr>
+      <w:hyperlink r:id="rId12" w:history="1">
+        <w:r>
+          <w:rPr>
+            <w:rStyle w:val="Kpr"/>
+            <w:rFonts w:cs="Times New Roman"/>
+            <w:iCs/>
+          </w:rPr>
+          <w:t>https://github.com/Bubuyson/ml_hws</w:t>
+        </w:r>
+      </w:hyperlink>
     </w:p>
     <w:p>
       <w:pPr>
@@ -9035,9 +9103,17 @@
         </w:rPr>
       </w:pPr>
     </w:p>
+    <w:p>
+      <w:pPr>
+        <w:rPr>
+          <w:rFonts w:cs="Times New Roman"/>
+          <w:iCs/>
+        </w:rPr>
+      </w:pPr>
+    </w:p>
     <w:sectPr>
-      <w:headerReference w:type="default" r:id="rId12"/>
-      <w:footerReference w:type="default" r:id="rId13"/>
+      <w:headerReference w:type="default" r:id="rId13"/>
+      <w:footerReference w:type="default" r:id="rId14"/>
       <w:pgSz w:w="12240" w:h="15840"/>
       <w:pgMar w:top="1440" w:right="1440" w:bottom="1440" w:left="1440" w:header="720" w:footer="720" w:gutter="0"/>
       <w:cols w:space="720"/>
@@ -9082,6 +9158,7 @@
         <w:docPartUnique/>
       </w:docPartObj>
     </w:sdtPr>
+    <w:sdtEndPr/>
     <w:sdtContent>
       <w:p>
         <w:pPr>
@@ -9655,6 +9732,7 @@
   <w:style w:type="character" w:default="1" w:styleId="VarsaylanParagrafYazTipi">
     <w:name w:val="Default Paragraph Font"/>
     <w:uiPriority w:val="1"/>
+    <w:semiHidden/>
     <w:unhideWhenUsed/>
   </w:style>
   <w:style w:type="table" w:default="1" w:styleId="NormalTablo">

</xml_diff>

<commit_message>
Little typo in report
</commit_message>
<xml_diff>
--- a/HW1.docx
+++ b/HW1.docx
@@ -1803,27 +1803,14 @@
       <w:r>
         <w:t xml:space="preserve">Figure </w:t>
       </w:r>
-      <w:r>
-        <w:fldChar w:fldCharType="begin"/>
-      </w:r>
-      <w:r>
-        <w:instrText xml:space="preserve"> SEQ Figure \* ARABIC </w:instrText>
-      </w:r>
-      <w:r>
-        <w:fldChar w:fldCharType="separate"/>
-      </w:r>
-      <w:r>
-        <w:rPr>
-          <w:noProof/>
-        </w:rPr>
-        <w:t>1</w:t>
-      </w:r>
-      <w:r>
-        <w:rPr>
-          <w:noProof/>
-        </w:rPr>
-        <w:fldChar w:fldCharType="end"/>
-      </w:r>
+      <w:fldSimple w:instr=" SEQ Figure \* ARABIC ">
+        <w:r>
+          <w:rPr>
+            <w:noProof/>
+          </w:rPr>
+          <w:t>1</w:t>
+        </w:r>
+      </w:fldSimple>
       <w:r>
         <w:t xml:space="preserve">: </w:t>
       </w:r>
@@ -1844,21 +1831,7 @@
         <w:rPr>
           <w:rFonts w:cs="Times New Roman"/>
         </w:rPr>
-        <w:t xml:space="preserve">The expected absolute error for the Linear data using </w:t>
-      </w:r>
-      <w:proofErr w:type="spellStart"/>
-      <w:r>
-        <w:rPr>
-          <w:rFonts w:cs="Times New Roman"/>
-        </w:rPr>
-        <w:t>closed_form</w:t>
-      </w:r>
-      <w:proofErr w:type="spellEnd"/>
-      <w:r>
-        <w:rPr>
-          <w:rFonts w:cs="Times New Roman"/>
-        </w:rPr>
-        <w:t xml:space="preserve"> and degree 1 is 0.0312369</w:t>
+        <w:t>The expected absolute error for the Linear data using closed_form and degree 1 is 0.0312369</w:t>
       </w:r>
     </w:p>
     <w:p>
@@ -1871,21 +1844,7 @@
         <w:rPr>
           <w:rFonts w:cs="Times New Roman"/>
         </w:rPr>
-        <w:t xml:space="preserve">The expected absolute error for the Outlier data using </w:t>
-      </w:r>
-      <w:proofErr w:type="spellStart"/>
-      <w:r>
-        <w:rPr>
-          <w:rFonts w:cs="Times New Roman"/>
-        </w:rPr>
-        <w:t>closed_form</w:t>
-      </w:r>
-      <w:proofErr w:type="spellEnd"/>
-      <w:r>
-        <w:rPr>
-          <w:rFonts w:cs="Times New Roman"/>
-        </w:rPr>
-        <w:t xml:space="preserve"> and degree 1 is 0.2781270</w:t>
+        <w:t>The expected absolute error for the Outlier data using closed_form and degree 1 is 0.2781270</w:t>
       </w:r>
     </w:p>
     <w:p>
@@ -1898,21 +1857,7 @@
         <w:rPr>
           <w:rFonts w:cs="Times New Roman"/>
         </w:rPr>
-        <w:t xml:space="preserve">The expected absolute error for the Polynomial data using </w:t>
-      </w:r>
-      <w:proofErr w:type="spellStart"/>
-      <w:r>
-        <w:rPr>
-          <w:rFonts w:cs="Times New Roman"/>
-        </w:rPr>
-        <w:t>closed_form</w:t>
-      </w:r>
-      <w:proofErr w:type="spellEnd"/>
-      <w:r>
-        <w:rPr>
-          <w:rFonts w:cs="Times New Roman"/>
-        </w:rPr>
-        <w:t xml:space="preserve"> and degree 1 is 0.1122481</w:t>
+        <w:t>The expected absolute error for the Polynomial data using closed_form and degree 1 is 0.1122481</w:t>
       </w:r>
     </w:p>
     <w:p>
@@ -2066,27 +2011,14 @@
       <w:r>
         <w:t xml:space="preserve">Figure </w:t>
       </w:r>
-      <w:r>
-        <w:fldChar w:fldCharType="begin"/>
-      </w:r>
-      <w:r>
-        <w:instrText xml:space="preserve"> SEQ Figure \* ARABIC </w:instrText>
-      </w:r>
-      <w:r>
-        <w:fldChar w:fldCharType="separate"/>
-      </w:r>
-      <w:r>
-        <w:rPr>
-          <w:noProof/>
-        </w:rPr>
-        <w:t>2</w:t>
-      </w:r>
-      <w:r>
-        <w:rPr>
-          <w:noProof/>
-        </w:rPr>
-        <w:fldChar w:fldCharType="end"/>
-      </w:r>
+      <w:fldSimple w:instr=" SEQ Figure \* ARABIC ">
+        <w:r>
+          <w:rPr>
+            <w:noProof/>
+          </w:rPr>
+          <w:t>2</w:t>
+        </w:r>
+      </w:fldSimple>
       <w:r>
         <w:t xml:space="preserve">: </w:t>
       </w:r>
@@ -2104,21 +2036,7 @@
         <w:rPr>
           <w:rFonts w:cs="Times New Roman"/>
         </w:rPr>
-        <w:t xml:space="preserve">The expected absolute error for the Linear data using </w:t>
-      </w:r>
-      <w:proofErr w:type="spellStart"/>
-      <w:r>
-        <w:rPr>
-          <w:rFonts w:cs="Times New Roman"/>
-        </w:rPr>
-        <w:t>closed_form</w:t>
-      </w:r>
-      <w:proofErr w:type="spellEnd"/>
-      <w:r>
-        <w:rPr>
-          <w:rFonts w:cs="Times New Roman"/>
-        </w:rPr>
-        <w:t xml:space="preserve"> and degree 4 is 0.0250600</w:t>
+        <w:t>The expected absolute error for the Linear data using closed_form and degree 4 is 0.0250600</w:t>
       </w:r>
     </w:p>
     <w:p>
@@ -2131,21 +2049,7 @@
         <w:rPr>
           <w:rFonts w:cs="Times New Roman"/>
         </w:rPr>
-        <w:t xml:space="preserve">The expected absolute error for the Outlier data using </w:t>
-      </w:r>
-      <w:proofErr w:type="spellStart"/>
-      <w:r>
-        <w:rPr>
-          <w:rFonts w:cs="Times New Roman"/>
-        </w:rPr>
-        <w:t>closed_form</w:t>
-      </w:r>
-      <w:proofErr w:type="spellEnd"/>
-      <w:r>
-        <w:rPr>
-          <w:rFonts w:cs="Times New Roman"/>
-        </w:rPr>
-        <w:t xml:space="preserve"> and degree 4 is 0.0093708</w:t>
+        <w:t>The expected absolute error for the Outlier data using closed_form and degree 4 is 0.0093708</w:t>
       </w:r>
     </w:p>
     <w:p>
@@ -2158,21 +2062,7 @@
         <w:rPr>
           <w:rFonts w:cs="Times New Roman"/>
         </w:rPr>
-        <w:t xml:space="preserve">The expected absolute error for the Polynomial data using </w:t>
-      </w:r>
-      <w:proofErr w:type="spellStart"/>
-      <w:r>
-        <w:rPr>
-          <w:rFonts w:cs="Times New Roman"/>
-        </w:rPr>
-        <w:t>closed_form</w:t>
-      </w:r>
-      <w:proofErr w:type="spellEnd"/>
-      <w:r>
-        <w:rPr>
-          <w:rFonts w:cs="Times New Roman"/>
-        </w:rPr>
-        <w:t xml:space="preserve"> and degree 4 is 0.0017873</w:t>
+        <w:t>The expected absolute error for the Polynomial data using closed_form and degree 4 is 0.0017873</w:t>
       </w:r>
     </w:p>
     <w:p>
@@ -2278,27 +2168,14 @@
       <w:r>
         <w:t xml:space="preserve">Figure </w:t>
       </w:r>
-      <w:r>
-        <w:fldChar w:fldCharType="begin"/>
-      </w:r>
-      <w:r>
-        <w:instrText xml:space="preserve"> SEQ Figure \* ARABIC </w:instrText>
-      </w:r>
-      <w:r>
-        <w:fldChar w:fldCharType="separate"/>
-      </w:r>
-      <w:r>
-        <w:rPr>
-          <w:noProof/>
-        </w:rPr>
-        <w:t>3</w:t>
-      </w:r>
-      <w:r>
-        <w:rPr>
-          <w:noProof/>
-        </w:rPr>
-        <w:fldChar w:fldCharType="end"/>
-      </w:r>
+      <w:fldSimple w:instr=" SEQ Figure \* ARABIC ">
+        <w:r>
+          <w:rPr>
+            <w:noProof/>
+          </w:rPr>
+          <w:t>3</w:t>
+        </w:r>
+      </w:fldSimple>
       <w:r>
         <w:t xml:space="preserve">: </w:t>
       </w:r>
@@ -2377,27 +2254,14 @@
       <w:r>
         <w:t xml:space="preserve">Figure </w:t>
       </w:r>
-      <w:r>
-        <w:fldChar w:fldCharType="begin"/>
-      </w:r>
-      <w:r>
-        <w:instrText xml:space="preserve"> SEQ Figure \* ARABIC </w:instrText>
-      </w:r>
-      <w:r>
-        <w:fldChar w:fldCharType="separate"/>
-      </w:r>
-      <w:r>
-        <w:rPr>
-          <w:noProof/>
-        </w:rPr>
-        <w:t>4</w:t>
-      </w:r>
-      <w:r>
-        <w:rPr>
-          <w:noProof/>
-        </w:rPr>
-        <w:fldChar w:fldCharType="end"/>
-      </w:r>
+      <w:fldSimple w:instr=" SEQ Figure \* ARABIC ">
+        <w:r>
+          <w:rPr>
+            <w:noProof/>
+          </w:rPr>
+          <w:t>4</w:t>
+        </w:r>
+      </w:fldSimple>
       <w:r>
         <w:t xml:space="preserve">: </w:t>
       </w:r>
@@ -2415,21 +2279,7 @@
         <w:rPr>
           <w:rFonts w:cs="Times New Roman"/>
         </w:rPr>
-        <w:t xml:space="preserve">The expected absolute error for the Linear data using </w:t>
-      </w:r>
-      <w:proofErr w:type="spellStart"/>
-      <w:r>
-        <w:rPr>
-          <w:rFonts w:cs="Times New Roman"/>
-        </w:rPr>
-        <w:t>gradient_descent</w:t>
-      </w:r>
-      <w:proofErr w:type="spellEnd"/>
-      <w:r>
-        <w:rPr>
-          <w:rFonts w:cs="Times New Roman"/>
-        </w:rPr>
-        <w:t xml:space="preserve"> and degree 4 is 0.0321444</w:t>
+        <w:t>The expected absolute error for the Linear data using gradient_descent and degree 4 is 0.0321444</w:t>
       </w:r>
     </w:p>
     <w:p>
@@ -2442,21 +2292,7 @@
         <w:rPr>
           <w:rFonts w:cs="Times New Roman"/>
         </w:rPr>
-        <w:t xml:space="preserve">The expected absolute error for the Outlier data using </w:t>
-      </w:r>
-      <w:proofErr w:type="spellStart"/>
-      <w:r>
-        <w:rPr>
-          <w:rFonts w:cs="Times New Roman"/>
-        </w:rPr>
-        <w:t>gradient_descent</w:t>
-      </w:r>
-      <w:proofErr w:type="spellEnd"/>
-      <w:r>
-        <w:rPr>
-          <w:rFonts w:cs="Times New Roman"/>
-        </w:rPr>
-        <w:t xml:space="preserve"> and degree 4 is 0.0187191</w:t>
+        <w:t>The expected absolute error for the Outlier data using gradient_descent and degree 4 is 0.0187191</w:t>
       </w:r>
     </w:p>
     <w:p>
@@ -2469,21 +2305,7 @@
         <w:rPr>
           <w:rFonts w:cs="Times New Roman"/>
         </w:rPr>
-        <w:t xml:space="preserve">The expected absolute error for the Polynomial data using </w:t>
-      </w:r>
-      <w:proofErr w:type="spellStart"/>
-      <w:r>
-        <w:rPr>
-          <w:rFonts w:cs="Times New Roman"/>
-        </w:rPr>
-        <w:t>gradient_descent</w:t>
-      </w:r>
-      <w:proofErr w:type="spellEnd"/>
-      <w:r>
-        <w:rPr>
-          <w:rFonts w:cs="Times New Roman"/>
-        </w:rPr>
-        <w:t xml:space="preserve"> and degree 4 is 0.0075464</w:t>
+        <w:t>The expected absolute error for the Polynomial data using gradient_descent and degree 4 is 0.0075464</w:t>
       </w:r>
     </w:p>
     <w:p>
@@ -2496,21 +2318,7 @@
         <w:rPr>
           <w:rFonts w:cs="Times New Roman"/>
         </w:rPr>
-        <w:t xml:space="preserve">The expected absolute error for the Linear data using </w:t>
-      </w:r>
-      <w:proofErr w:type="spellStart"/>
-      <w:r>
-        <w:rPr>
-          <w:rFonts w:cs="Times New Roman"/>
-        </w:rPr>
-        <w:t>gradient_descent</w:t>
-      </w:r>
-      <w:proofErr w:type="spellEnd"/>
-      <w:r>
-        <w:rPr>
-          <w:rFonts w:cs="Times New Roman"/>
-        </w:rPr>
-        <w:t xml:space="preserve"> and degree 1 is 0.0312501</w:t>
+        <w:t>The expected absolute error for the Linear data using gradient_descent and degree 1 is 0.0312501</w:t>
       </w:r>
     </w:p>
     <w:p>
@@ -2523,21 +2331,7 @@
         <w:rPr>
           <w:rFonts w:cs="Times New Roman"/>
         </w:rPr>
-        <w:t xml:space="preserve">The expected absolute error for the Outlier data using </w:t>
-      </w:r>
-      <w:proofErr w:type="spellStart"/>
-      <w:r>
-        <w:rPr>
-          <w:rFonts w:cs="Times New Roman"/>
-        </w:rPr>
-        <w:t>gradient_descent</w:t>
-      </w:r>
-      <w:proofErr w:type="spellEnd"/>
-      <w:r>
-        <w:rPr>
-          <w:rFonts w:cs="Times New Roman"/>
-        </w:rPr>
-        <w:t xml:space="preserve"> and degree 1 is 0.2826367</w:t>
+        <w:t>The expected absolute error for the Outlier data using gradient_descent and degree 1 is 0.2826367</w:t>
       </w:r>
     </w:p>
     <w:p>
@@ -2550,21 +2344,7 @@
         <w:rPr>
           <w:rFonts w:cs="Times New Roman"/>
         </w:rPr>
-        <w:t xml:space="preserve">The expected absolute error for the Polynomial data using </w:t>
-      </w:r>
-      <w:proofErr w:type="spellStart"/>
-      <w:r>
-        <w:rPr>
-          <w:rFonts w:cs="Times New Roman"/>
-        </w:rPr>
-        <w:t>gradient_descent</w:t>
-      </w:r>
-      <w:proofErr w:type="spellEnd"/>
-      <w:r>
-        <w:rPr>
-          <w:rFonts w:cs="Times New Roman"/>
-        </w:rPr>
-        <w:t xml:space="preserve"> and degree 1 is 0.1126263</w:t>
+        <w:t>The expected absolute error for the Polynomial data using gradient_descent and degree 1 is 0.1126263</w:t>
       </w:r>
     </w:p>
     <w:tbl>
@@ -5788,27 +5568,14 @@
       <w:r>
         <w:t xml:space="preserve">Figure </w:t>
       </w:r>
-      <w:r>
-        <w:fldChar w:fldCharType="begin"/>
-      </w:r>
-      <w:r>
-        <w:instrText xml:space="preserve"> SEQ Figure \* ARABIC </w:instrText>
-      </w:r>
-      <w:r>
-        <w:fldChar w:fldCharType="separate"/>
-      </w:r>
-      <w:r>
-        <w:rPr>
-          <w:noProof/>
-        </w:rPr>
-        <w:t>5</w:t>
-      </w:r>
-      <w:r>
-        <w:rPr>
-          <w:noProof/>
-        </w:rPr>
-        <w:fldChar w:fldCharType="end"/>
-      </w:r>
+      <w:fldSimple w:instr=" SEQ Figure \* ARABIC ">
+        <w:r>
+          <w:rPr>
+            <w:noProof/>
+          </w:rPr>
+          <w:t>5</w:t>
+        </w:r>
+      </w:fldSimple>
       <w:bookmarkEnd w:id="0"/>
       <w:r>
         <w:t>: Laplace distribution</w:t>
@@ -6126,7 +5893,23 @@
               <w:rFonts w:ascii="Cambria Math" w:eastAsiaTheme="minorEastAsia" w:hAnsi="Cambria Math" w:cs="Times New Roman"/>
               <w:sz w:val="22"/>
             </w:rPr>
-            <m:t>≅0.6767</m:t>
+            <m:t>≅0.</m:t>
+          </m:r>
+          <m:r>
+            <w:rPr>
+              <w:rStyle w:val="eop"/>
+              <w:rFonts w:ascii="Cambria Math" w:eastAsiaTheme="minorEastAsia" w:hAnsi="Cambria Math" w:cs="Times New Roman"/>
+              <w:sz w:val="22"/>
+            </w:rPr>
+            <m:t>0</m:t>
+          </m:r>
+          <m:r>
+            <w:rPr>
+              <w:rStyle w:val="eop"/>
+              <w:rFonts w:ascii="Cambria Math" w:eastAsiaTheme="minorEastAsia" w:hAnsi="Cambria Math" w:cs="Times New Roman"/>
+              <w:sz w:val="22"/>
+            </w:rPr>
+            <m:t>6767</m:t>
           </m:r>
         </m:oMath>
       </m:oMathPara>

</xml_diff>